<commit_message>
Updated documentation to have the name changes
</commit_message>
<xml_diff>
--- a/fn_watson_translate/doc/Resilient Integrations Watson Translate Function Guide.docx
+++ b/fn_watson_translate/doc/Resilient Integrations Watson Translate Function Guide.docx
@@ -1960,9 +1960,9 @@
           <w:color w:val="4F81BD" w:themeColor="accent1"/>
         </w:rPr>
         <w:drawing>
-          <wp:inline distT="0" distB="0" distL="0" distR="0" wp14:anchorId="5187BD1F" wp14:editId="21C16E07">
-            <wp:extent cx="5302169" cy="3325906"/>
-            <wp:effectExtent l="152400" t="152400" r="356235" b="370205"/>
+          <wp:inline distT="0" distB="0" distL="0" distR="0" wp14:anchorId="5187BD1F" wp14:editId="57E3D1F2">
+            <wp:extent cx="5326761" cy="3315207"/>
+            <wp:effectExtent l="152400" t="152400" r="325120" b="342900"/>
             <wp:docPr id="5" name="Picture 5"/>
             <wp:cNvGraphicFramePr>
               <a:graphicFrameLocks xmlns:a="http://schemas.openxmlformats.org/drawingml/2006/main" noChangeAspect="1"/>
@@ -1983,7 +1983,7 @@
                   <pic:spPr>
                     <a:xfrm>
                       <a:off x="0" y="0"/>
-                      <a:ext cx="5326761" cy="3341332"/>
+                      <a:ext cx="5326761" cy="3315207"/>
                     </a:xfrm>
                     <a:prstGeom prst="rect">
                       <a:avLst/>
@@ -2005,6 +2005,8 @@
           </wp:inline>
         </w:drawing>
       </w:r>
+      <w:bookmarkStart w:id="38" w:name="_GoBack"/>
+      <w:bookmarkEnd w:id="38"/>
     </w:p>
     <w:p>
       <w:pPr>
@@ -2035,12 +2037,12 @@
       <w:r>
         <w:t xml:space="preserve"> </w:t>
       </w:r>
-      <w:ins w:id="38" w:author="Robert Govoni" w:date="2018-07-19T07:21:00Z">
+      <w:ins w:id="39" w:author="Robert Govoni" w:date="2018-07-19T07:21:00Z">
         <w:r>
           <w:t xml:space="preserve">The function removes any </w:t>
         </w:r>
       </w:ins>
-      <w:del w:id="39" w:author="Robert Govoni" w:date="2018-07-19T07:21:00Z">
+      <w:del w:id="40" w:author="Robert Govoni" w:date="2018-07-19T07:21:00Z">
         <w:r>
           <w:delText xml:space="preserve">It also removes all </w:delText>
         </w:r>
@@ -2048,6 +2050,11 @@
       <w:r>
         <w:t>HTML tags from the text.</w:t>
       </w:r>
+      <w:ins w:id="41" w:author="Ihor Husar" w:date="2018-07-24T14:53:00Z">
+        <w:r>
+          <w:t xml:space="preserve"> </w:t>
+        </w:r>
+      </w:ins>
     </w:p>
     <w:p>
       <w:pPr>
@@ -2066,6 +2073,11 @@
         </w:numPr>
       </w:pPr>
       <w:proofErr w:type="spellStart"/>
+      <w:ins w:id="42" w:author="Ihor Husar" w:date="2018-07-24T14:53:00Z">
+        <w:r>
+          <w:t>fn_watson_translate_</w:t>
+        </w:r>
+      </w:ins>
       <w:r>
         <w:t>source_lang</w:t>
       </w:r>
@@ -2073,22 +2085,22 @@
       <w:r>
         <w:t xml:space="preserve">: </w:t>
       </w:r>
-      <w:ins w:id="40" w:author="Robert Govoni" w:date="2018-07-19T07:23:00Z">
+      <w:ins w:id="43" w:author="Robert Govoni" w:date="2018-07-19T07:23:00Z">
         <w:r>
           <w:t xml:space="preserve">The language code </w:t>
         </w:r>
       </w:ins>
-      <w:ins w:id="41" w:author="Robert Govoni" w:date="2018-07-19T07:28:00Z">
+      <w:ins w:id="44" w:author="Robert Govoni" w:date="2018-07-19T07:28:00Z">
         <w:r>
           <w:t>of</w:t>
         </w:r>
       </w:ins>
-      <w:ins w:id="42" w:author="Robert Govoni" w:date="2018-07-19T07:23:00Z">
+      <w:ins w:id="45" w:author="Robert Govoni" w:date="2018-07-19T07:23:00Z">
         <w:r>
           <w:t xml:space="preserve"> the original text</w:t>
         </w:r>
       </w:ins>
-      <w:del w:id="43" w:author="Robert Govoni" w:date="2018-07-19T07:23:00Z">
+      <w:del w:id="46" w:author="Robert Govoni" w:date="2018-07-19T07:23:00Z">
         <w:r>
           <w:delText>Code for the language that the text is in</w:delText>
         </w:r>
@@ -2096,7 +2108,7 @@
       <w:r>
         <w:t>. If omitted</w:t>
       </w:r>
-      <w:ins w:id="44" w:author="Robert Govoni" w:date="2018-07-19T07:28:00Z">
+      <w:ins w:id="47" w:author="Robert Govoni" w:date="2018-07-19T07:28:00Z">
         <w:r>
           <w:t>,</w:t>
         </w:r>
@@ -2104,7 +2116,7 @@
       <w:r>
         <w:t xml:space="preserve"> the Watson platform </w:t>
       </w:r>
-      <w:del w:id="45" w:author="Robert Govoni" w:date="2018-07-19T07:22:00Z">
+      <w:del w:id="48" w:author="Robert Govoni" w:date="2018-07-19T07:22:00Z">
         <w:r>
           <w:delText xml:space="preserve">will </w:delText>
         </w:r>
@@ -2112,7 +2124,7 @@
       <w:r>
         <w:t>attempt</w:t>
       </w:r>
-      <w:ins w:id="46" w:author="Robert Govoni" w:date="2018-07-19T07:22:00Z">
+      <w:ins w:id="49" w:author="Robert Govoni" w:date="2018-07-19T07:22:00Z">
         <w:r>
           <w:t>s</w:t>
         </w:r>
@@ -2136,6 +2148,11 @@
         </w:numPr>
       </w:pPr>
       <w:proofErr w:type="spellStart"/>
+      <w:ins w:id="50" w:author="Ihor Husar" w:date="2018-07-24T14:53:00Z">
+        <w:r>
+          <w:t>fn_watson_translate_</w:t>
+        </w:r>
+      </w:ins>
       <w:r>
         <w:t>target_lang</w:t>
       </w:r>
@@ -2143,22 +2160,22 @@
       <w:r>
         <w:t xml:space="preserve">: </w:t>
       </w:r>
-      <w:del w:id="47" w:author="Robert Govoni" w:date="2018-07-19T07:23:00Z">
+      <w:del w:id="51" w:author="Robert Govoni" w:date="2018-07-19T07:23:00Z">
         <w:r>
           <w:delText>C</w:delText>
         </w:r>
       </w:del>
-      <w:ins w:id="48" w:author="Robert Govoni" w:date="2018-07-19T07:23:00Z">
+      <w:ins w:id="52" w:author="Robert Govoni" w:date="2018-07-19T07:23:00Z">
         <w:r>
           <w:t xml:space="preserve">The language code </w:t>
         </w:r>
       </w:ins>
-      <w:ins w:id="49" w:author="Robert Govoni" w:date="2018-07-19T07:27:00Z">
+      <w:ins w:id="53" w:author="Robert Govoni" w:date="2018-07-19T07:27:00Z">
         <w:r>
           <w:t>of the translated text.</w:t>
         </w:r>
       </w:ins>
-      <w:del w:id="50" w:author="Robert Govoni" w:date="2018-07-19T07:27:00Z">
+      <w:del w:id="54" w:author="Robert Govoni" w:date="2018-07-19T07:27:00Z">
         <w:r>
           <w:delText>ode for the language that text needs to be translated in.</w:delText>
         </w:r>
@@ -2182,6 +2199,11 @@
         </w:numPr>
       </w:pPr>
       <w:proofErr w:type="spellStart"/>
+      <w:ins w:id="55" w:author="Ihor Husar" w:date="2018-07-24T14:53:00Z">
+        <w:r>
+          <w:t>fn_watson_translate_</w:t>
+        </w:r>
+      </w:ins>
       <w:r>
         <w:t>source_text</w:t>
       </w:r>
@@ -2220,7 +2242,7 @@
         </w:rPr>
         <w:t xml:space="preserve">This workflow </w:t>
       </w:r>
-      <w:del w:id="51" w:author="Ihor Husar" w:date="2018-07-24T10:09:00Z">
+      <w:del w:id="56" w:author="Ihor Husar" w:date="2018-07-24T10:09:00Z">
         <w:r>
           <w:rPr>
             <w:rStyle w:val="IntenseEmphasis"/>
@@ -2230,7 +2252,7 @@
           </w:rPr>
           <w:delText xml:space="preserve">is </w:delText>
         </w:r>
-        <w:commentRangeStart w:id="52"/>
+        <w:commentRangeStart w:id="57"/>
         <w:r>
           <w:rPr>
             <w:rStyle w:val="IntenseEmphasis"/>
@@ -2250,7 +2272,7 @@
           <w:delText xml:space="preserve"> to notes</w:delText>
         </w:r>
       </w:del>
-      <w:ins w:id="53" w:author="Ihor Husar" w:date="2018-07-24T10:09:00Z">
+      <w:ins w:id="58" w:author="Ihor Husar" w:date="2018-07-24T10:09:00Z">
         <w:r>
           <w:rPr>
             <w:rStyle w:val="IntenseEmphasis"/>
@@ -2270,14 +2292,14 @@
         </w:rPr>
         <w:t xml:space="preserve"> </w:t>
       </w:r>
-      <w:commentRangeEnd w:id="52"/>
+      <w:commentRangeEnd w:id="57"/>
       <w:r>
         <w:rPr>
           <w:rStyle w:val="CommentReference"/>
           <w:rFonts w:ascii="Cambria" w:eastAsia="Cambria" w:hAnsi="Cambria" w:cs="Cambria"/>
           <w:color w:val="000000"/>
         </w:rPr>
-        <w:commentReference w:id="52"/>
+        <w:commentReference w:id="57"/>
       </w:r>
       <w:r>
         <w:rPr>
@@ -2288,10 +2310,8 @@
         </w:rPr>
         <w:t>and illustrates how the Watson Translate function can be called with the note’s text.</w:t>
       </w:r>
-      <w:bookmarkStart w:id="54" w:name="_Toc510253273"/>
-      <w:bookmarkStart w:id="55" w:name="_GoBack"/>
+      <w:bookmarkStart w:id="59" w:name="_Toc510253273"/>
       <w:bookmarkEnd w:id="26"/>
-      <w:bookmarkEnd w:id="55"/>
     </w:p>
     <w:p>
       <w:pPr>
@@ -2315,7 +2335,7 @@
         <w:lastRenderedPageBreak/>
         <w:t>Troubleshooting</w:t>
       </w:r>
-      <w:bookmarkEnd w:id="54"/>
+      <w:bookmarkEnd w:id="59"/>
     </w:p>
     <w:p>
       <w:pPr>
@@ -2542,11 +2562,11 @@
       <w:pPr>
         <w:pStyle w:val="Heading10"/>
       </w:pPr>
-      <w:bookmarkStart w:id="56" w:name="_Toc510253274"/>
+      <w:bookmarkStart w:id="60" w:name="_Toc510253274"/>
       <w:r>
         <w:t>Support</w:t>
       </w:r>
-      <w:bookmarkEnd w:id="56"/>
+      <w:bookmarkEnd w:id="60"/>
     </w:p>
     <w:p>
       <w:pPr>
@@ -2611,7 +2631,7 @@
 
 <file path=word/comments.xml><?xml version="1.0" encoding="utf-8"?>
 <w:comments xmlns:wpc="http://schemas.microsoft.com/office/word/2010/wordprocessingCanvas" xmlns:cx="http://schemas.microsoft.com/office/drawing/2014/chartex" xmlns:cx1="http://schemas.microsoft.com/office/drawing/2015/9/8/chartex" xmlns:cx2="http://schemas.microsoft.com/office/drawing/2015/10/21/chartex" xmlns:cx3="http://schemas.microsoft.com/office/drawing/2016/5/9/chartex" xmlns:cx4="http://schemas.microsoft.com/office/drawing/2016/5/10/chartex" xmlns:cx5="http://schemas.microsoft.com/office/drawing/2016/5/11/chartex" xmlns:cx6="http://schemas.microsoft.com/office/drawing/2016/5/12/chartex" xmlns:cx7="http://schemas.microsoft.com/office/drawing/2016/5/13/chartex" xmlns:cx8="http://schemas.microsoft.com/office/drawing/2016/5/14/chartex" xmlns:mc="http://schemas.openxmlformats.org/markup-compatibility/2006" xmlns:aink="http://schemas.microsoft.com/office/drawing/2016/ink" xmlns:am3d="http://schemas.microsoft.com/office/drawing/2017/model3d" xmlns:o="urn:schemas-microsoft-com:office:office" xmlns:r="http://schemas.openxmlformats.org/officeDocument/2006/relationships" xmlns:m="http://schemas.openxmlformats.org/officeDocument/2006/math" xmlns:v="urn:schemas-microsoft-com:vml" xmlns:wp14="http://schemas.microsoft.com/office/word/2010/wordprocessingDrawing" xmlns:wp="http://schemas.openxmlformats.org/drawingml/2006/wordprocessingDrawing" xmlns:w10="urn:schemas-microsoft-com:office:word" xmlns:w="http://schemas.openxmlformats.org/wordprocessingml/2006/main" xmlns:w14="http://schemas.microsoft.com/office/word/2010/wordml" xmlns:w15="http://schemas.microsoft.com/office/word/2012/wordml" xmlns:w16cid="http://schemas.microsoft.com/office/word/2016/wordml/cid" xmlns:w16se="http://schemas.microsoft.com/office/word/2015/wordml/symex" xmlns:wpg="http://schemas.microsoft.com/office/word/2010/wordprocessingGroup" xmlns:wpi="http://schemas.microsoft.com/office/word/2010/wordprocessingInk" xmlns:wne="http://schemas.microsoft.com/office/word/2006/wordml" xmlns:wps="http://schemas.microsoft.com/office/word/2010/wordprocessingShape" mc:Ignorable="w14 w15 w16se w16cid wp14">
-  <w:comment w:id="52" w:author="Robert Govoni" w:date="2018-07-19T07:30:00Z" w:initials="RG">
+  <w:comment w:id="57" w:author="Robert Govoni" w:date="2018-07-19T07:30:00Z" w:initials="RG">
     <w:p>
       <w:pPr>
         <w:pStyle w:val="CommentText"/>
@@ -6247,6 +6267,7 @@
     <w:lsdException w:name="HTML Sample" w:semiHidden="1" w:unhideWhenUsed="1"/>
     <w:lsdException w:name="HTML Typewriter" w:semiHidden="1" w:unhideWhenUsed="1"/>
     <w:lsdException w:name="HTML Variable" w:semiHidden="1" w:unhideWhenUsed="1"/>
+    <w:lsdException w:name="Normal Table" w:semiHidden="1" w:unhideWhenUsed="1"/>
     <w:lsdException w:name="annotation subject" w:semiHidden="1" w:unhideWhenUsed="1"/>
     <w:lsdException w:name="No List" w:semiHidden="1" w:unhideWhenUsed="1"/>
     <w:lsdException w:name="Outline List 1" w:semiHidden="1" w:unhideWhenUsed="1"/>
@@ -6290,8 +6311,10 @@
     <w:lsdException w:name="Table Elegant" w:semiHidden="1" w:unhideWhenUsed="1"/>
     <w:lsdException w:name="Table Professional" w:semiHidden="1" w:unhideWhenUsed="1"/>
     <w:lsdException w:name="Table Subtle 1" w:semiHidden="1" w:unhideWhenUsed="1"/>
+    <w:lsdException w:name="Table Subtle 2" w:semiHidden="1" w:unhideWhenUsed="1"/>
     <w:lsdException w:name="Table Web 1" w:semiHidden="1" w:unhideWhenUsed="1"/>
     <w:lsdException w:name="Table Web 2" w:semiHidden="1" w:unhideWhenUsed="1"/>
+    <w:lsdException w:name="Table Web 3" w:semiHidden="1" w:unhideWhenUsed="1"/>
     <w:lsdException w:name="Balloon Text" w:semiHidden="1" w:unhideWhenUsed="1"/>
     <w:lsdException w:name="Table Grid" w:uiPriority="59"/>
     <w:lsdException w:name="Table Theme" w:semiHidden="1" w:unhideWhenUsed="1"/>
@@ -7460,7 +7483,7 @@
 </file>
 
 <file path=customXml/itemProps1.xml><?xml version="1.0" encoding="utf-8"?>
-<ds:datastoreItem xmlns:ds="http://schemas.openxmlformats.org/officeDocument/2006/customXml" ds:itemID="{A6E87B9B-C86F-484D-98AD-04F3DC70A81B}">
+<ds:datastoreItem xmlns:ds="http://schemas.openxmlformats.org/officeDocument/2006/customXml" ds:itemID="{03CB0FDD-77FC-3A4C-B117-F086F9739F5B}">
   <ds:schemaRefs>
     <ds:schemaRef ds:uri="http://schemas.openxmlformats.org/officeDocument/2006/bibliography"/>
   </ds:schemaRefs>

</xml_diff>

<commit_message>
Fixed repeated check, and doc file containing comments
</commit_message>
<xml_diff>
--- a/fn_watson_translate/doc/Resilient Integrations Watson Translate Function Guide.docx
+++ b/fn_watson_translate/doc/Resilient Integrations Watson Translate Function Guide.docx
@@ -248,7 +248,6 @@
       <w:pPr>
         <w:pStyle w:val="BodyText"/>
         <w:rPr>
-          <w:ins w:id="1" w:author="Robert Govoni" w:date="2018-07-19T07:16:00Z"/>
           <w:rStyle w:val="IntenseEmphasis"/>
           <w:i w:val="0"/>
           <w:iCs w:val="0"/>
@@ -264,37 +263,6 @@
         </w:rPr>
         <w:t xml:space="preserve">This function integrates Watson Translator </w:t>
       </w:r>
-      <w:del w:id="2" w:author="Robert Govoni" w:date="2018-07-19T07:16:00Z">
-        <w:r>
-          <w:rPr>
-            <w:rStyle w:val="IntenseEmphasis"/>
-            <w:i w:val="0"/>
-            <w:iCs w:val="0"/>
-            <w:color w:val="auto"/>
-          </w:rPr>
-          <w:delText xml:space="preserve">into </w:delText>
-        </w:r>
-      </w:del>
-      <w:ins w:id="3" w:author="Robert Govoni" w:date="2018-07-19T07:16:00Z">
-        <w:r>
-          <w:rPr>
-            <w:rStyle w:val="IntenseEmphasis"/>
-            <w:i w:val="0"/>
-            <w:iCs w:val="0"/>
-            <w:color w:val="auto"/>
-          </w:rPr>
-          <w:t>with the</w:t>
-        </w:r>
-        <w:r>
-          <w:rPr>
-            <w:rStyle w:val="IntenseEmphasis"/>
-            <w:i w:val="0"/>
-            <w:iCs w:val="0"/>
-            <w:color w:val="auto"/>
-          </w:rPr>
-          <w:t xml:space="preserve"> </w:t>
-        </w:r>
-      </w:ins>
       <w:r>
         <w:rPr>
           <w:rStyle w:val="IntenseEmphasis"/>
@@ -302,7 +270,7 @@
           <w:iCs w:val="0"/>
           <w:color w:val="auto"/>
         </w:rPr>
-        <w:t>Resilient</w:t>
+        <w:t>with the</w:t>
       </w:r>
       <w:r>
         <w:rPr>
@@ -311,52 +279,17 @@
           <w:iCs w:val="0"/>
           <w:color w:val="auto"/>
         </w:rPr>
-        <w:t xml:space="preserve"> platform</w:t>
-      </w:r>
-      <w:ins w:id="4" w:author="Robert Govoni" w:date="2018-07-19T07:16:00Z">
-        <w:r>
-          <w:rPr>
-            <w:rStyle w:val="IntenseEmphasis"/>
-            <w:i w:val="0"/>
-            <w:iCs w:val="0"/>
-            <w:color w:val="auto"/>
-          </w:rPr>
-          <w:t xml:space="preserve"> to provide translation services.</w:t>
-        </w:r>
-      </w:ins>
-    </w:p>
-    <w:p>
-      <w:pPr>
-        <w:pStyle w:val="BodyText"/>
+        <w:t xml:space="preserve"> </w:t>
+      </w:r>
+      <w:r>
         <w:rPr>
           <w:rStyle w:val="IntenseEmphasis"/>
           <w:i w:val="0"/>
           <w:iCs w:val="0"/>
           <w:color w:val="auto"/>
         </w:rPr>
-      </w:pPr>
-      <w:del w:id="5" w:author="Robert Govoni" w:date="2018-07-19T07:16:00Z">
-        <w:r>
-          <w:rPr>
-            <w:rStyle w:val="IntenseEmphasis"/>
-            <w:i w:val="0"/>
-            <w:iCs w:val="0"/>
-            <w:color w:val="auto"/>
-          </w:rPr>
-          <w:delText xml:space="preserve">. </w:delText>
-        </w:r>
-      </w:del>
-      <w:ins w:id="6" w:author="Robert Govoni" w:date="2018-07-19T07:16:00Z">
-        <w:r>
-          <w:rPr>
-            <w:rStyle w:val="IntenseEmphasis"/>
-            <w:i w:val="0"/>
-            <w:iCs w:val="0"/>
-            <w:color w:val="auto"/>
-          </w:rPr>
-          <w:t xml:space="preserve">The </w:t>
-        </w:r>
-      </w:ins>
+        <w:t>Resilient</w:t>
+      </w:r>
       <w:r>
         <w:rPr>
           <w:rStyle w:val="IntenseEmphasis"/>
@@ -364,93 +297,17 @@
           <w:iCs w:val="0"/>
           <w:color w:val="auto"/>
         </w:rPr>
-        <w:t>Watson Translation service supports multiple languages, uses Neural Networks for processing and allows building custom models.</w:t>
-      </w:r>
-    </w:p>
-    <w:p>
-      <w:pPr>
-        <w:pStyle w:val="BodyText"/>
-        <w:rPr>
-          <w:ins w:id="7" w:author="Robert Govoni" w:date="2018-07-19T07:16:00Z"/>
+        <w:t xml:space="preserve"> platform</w:t>
+      </w:r>
+      <w:r>
+        <w:rPr>
           <w:rStyle w:val="IntenseEmphasis"/>
           <w:i w:val="0"/>
           <w:iCs w:val="0"/>
           <w:color w:val="auto"/>
         </w:rPr>
-      </w:pPr>
-      <w:ins w:id="8" w:author="Robert Govoni" w:date="2018-07-19T07:16:00Z">
-        <w:r>
-          <w:rPr>
-            <w:rStyle w:val="IntenseEmphasis"/>
-            <w:i w:val="0"/>
-            <w:iCs w:val="0"/>
-            <w:color w:val="auto"/>
-          </w:rPr>
-          <w:t>Th</w:t>
-        </w:r>
-      </w:ins>
-      <w:ins w:id="9" w:author="Robert Govoni" w:date="2018-07-19T07:17:00Z">
-        <w:r>
-          <w:rPr>
-            <w:rStyle w:val="IntenseEmphasis"/>
-            <w:i w:val="0"/>
-            <w:iCs w:val="0"/>
-            <w:color w:val="auto"/>
-          </w:rPr>
-          <w:t>e</w:t>
-        </w:r>
-      </w:ins>
-      <w:ins w:id="10" w:author="Robert Govoni" w:date="2018-07-19T07:16:00Z">
-        <w:r>
-          <w:rPr>
-            <w:rStyle w:val="IntenseEmphasis"/>
-            <w:i w:val="0"/>
-            <w:iCs w:val="0"/>
-            <w:color w:val="auto"/>
-          </w:rPr>
-          <w:t xml:space="preserve"> </w:t>
-        </w:r>
-      </w:ins>
-      <w:ins w:id="11" w:author="Robert Govoni" w:date="2018-07-19T07:17:00Z">
-        <w:r>
-          <w:rPr>
-            <w:rStyle w:val="IntenseEmphasis"/>
-            <w:i w:val="0"/>
-            <w:iCs w:val="0"/>
-            <w:color w:val="auto"/>
-          </w:rPr>
-          <w:t xml:space="preserve">Watson Translate </w:t>
-        </w:r>
-      </w:ins>
-      <w:ins w:id="12" w:author="Robert Govoni" w:date="2018-07-19T07:16:00Z">
-        <w:r>
-          <w:rPr>
-            <w:rStyle w:val="IntenseEmphasis"/>
-            <w:i w:val="0"/>
-            <w:iCs w:val="0"/>
-            <w:color w:val="auto"/>
-          </w:rPr>
-          <w:t>function accepts text to be translated, target</w:t>
-        </w:r>
-        <w:r>
-          <w:rPr>
-            <w:rStyle w:val="IntenseEmphasis"/>
-            <w:i w:val="0"/>
-            <w:iCs w:val="0"/>
-            <w:color w:val="auto"/>
-          </w:rPr>
-          <w:t>s</w:t>
-        </w:r>
-        <w:r>
-          <w:rPr>
-            <w:rStyle w:val="IntenseEmphasis"/>
-            <w:i w:val="0"/>
-            <w:iCs w:val="0"/>
-            <w:color w:val="auto"/>
-          </w:rPr>
-          <w:t xml:space="preserve"> language and optionally source language (in its absence Watson will attempt to identify the language) and returns translated text and its confidence percentage.</w:t>
-        </w:r>
-      </w:ins>
+        <w:t xml:space="preserve"> to provide translation services.</w:t>
+      </w:r>
     </w:p>
     <w:p>
       <w:pPr>
@@ -469,52 +326,119 @@
           <w:iCs w:val="0"/>
           <w:color w:val="auto"/>
         </w:rPr>
+        <w:t xml:space="preserve">The </w:t>
+      </w:r>
+      <w:r>
+        <w:rPr>
+          <w:rStyle w:val="IntenseEmphasis"/>
+          <w:i w:val="0"/>
+          <w:iCs w:val="0"/>
+          <w:color w:val="auto"/>
+        </w:rPr>
+        <w:t>Watson Translation service supports multiple languages, uses Neural Networks for processing and allows building custom models.</w:t>
+      </w:r>
+    </w:p>
+    <w:p>
+      <w:pPr>
+        <w:pStyle w:val="BodyText"/>
+        <w:rPr>
+          <w:rStyle w:val="IntenseEmphasis"/>
+          <w:i w:val="0"/>
+          <w:iCs w:val="0"/>
+          <w:color w:val="auto"/>
+        </w:rPr>
+      </w:pPr>
+      <w:r>
+        <w:rPr>
+          <w:rStyle w:val="IntenseEmphasis"/>
+          <w:i w:val="0"/>
+          <w:iCs w:val="0"/>
+          <w:color w:val="auto"/>
+        </w:rPr>
+        <w:t>Th</w:t>
+      </w:r>
+      <w:r>
+        <w:rPr>
+          <w:rStyle w:val="IntenseEmphasis"/>
+          <w:i w:val="0"/>
+          <w:iCs w:val="0"/>
+          <w:color w:val="auto"/>
+        </w:rPr>
+        <w:t>e</w:t>
+      </w:r>
+      <w:r>
+        <w:rPr>
+          <w:rStyle w:val="IntenseEmphasis"/>
+          <w:i w:val="0"/>
+          <w:iCs w:val="0"/>
+          <w:color w:val="auto"/>
+        </w:rPr>
+        <w:t xml:space="preserve"> </w:t>
+      </w:r>
+      <w:r>
+        <w:rPr>
+          <w:rStyle w:val="IntenseEmphasis"/>
+          <w:i w:val="0"/>
+          <w:iCs w:val="0"/>
+          <w:color w:val="auto"/>
+        </w:rPr>
+        <w:t xml:space="preserve">Watson Translate </w:t>
+      </w:r>
+      <w:r>
+        <w:rPr>
+          <w:rStyle w:val="IntenseEmphasis"/>
+          <w:i w:val="0"/>
+          <w:iCs w:val="0"/>
+          <w:color w:val="auto"/>
+        </w:rPr>
+        <w:t>function accepts text to be translated, target</w:t>
+      </w:r>
+      <w:r>
+        <w:rPr>
+          <w:rStyle w:val="IntenseEmphasis"/>
+          <w:i w:val="0"/>
+          <w:iCs w:val="0"/>
+          <w:color w:val="auto"/>
+        </w:rPr>
+        <w:t>s</w:t>
+      </w:r>
+      <w:r>
+        <w:rPr>
+          <w:rStyle w:val="IntenseEmphasis"/>
+          <w:i w:val="0"/>
+          <w:iCs w:val="0"/>
+          <w:color w:val="auto"/>
+        </w:rPr>
+        <w:t xml:space="preserve"> language and optionally source language (in its absence Watson will attempt to identify the language) and returns translated text and its confidence percentage.</w:t>
+      </w:r>
+    </w:p>
+    <w:p>
+      <w:pPr>
+        <w:pStyle w:val="BodyText"/>
+        <w:rPr>
+          <w:rStyle w:val="IntenseEmphasis"/>
+          <w:i w:val="0"/>
+          <w:iCs w:val="0"/>
+          <w:color w:val="auto"/>
+        </w:rPr>
+      </w:pPr>
+      <w:r>
+        <w:rPr>
+          <w:rStyle w:val="IntenseEmphasis"/>
+          <w:i w:val="0"/>
+          <w:iCs w:val="0"/>
+          <w:color w:val="auto"/>
+        </w:rPr>
         <w:t xml:space="preserve">Find out more at: </w:t>
       </w:r>
-      <w:ins w:id="13" w:author="Robert Govoni" w:date="2018-07-19T07:13:00Z">
-        <w:r>
-          <w:rPr>
-            <w:rStyle w:val="IntenseEmphasis"/>
-            <w:i w:val="0"/>
-            <w:iCs w:val="0"/>
-            <w:color w:val="auto"/>
-          </w:rPr>
-          <w:fldChar w:fldCharType="begin"/>
-        </w:r>
-        <w:r>
-          <w:rPr>
-            <w:rStyle w:val="IntenseEmphasis"/>
-            <w:i w:val="0"/>
-            <w:iCs w:val="0"/>
-            <w:color w:val="auto"/>
-          </w:rPr>
-          <w:instrText xml:space="preserve"> HYPERLINK "https://www.ibm.com/watson/services/language-translator/" </w:instrText>
-        </w:r>
-        <w:r>
-          <w:rPr>
-            <w:rStyle w:val="IntenseEmphasis"/>
-            <w:i w:val="0"/>
-            <w:iCs w:val="0"/>
-            <w:color w:val="auto"/>
-          </w:rPr>
-          <w:fldChar w:fldCharType="separate"/>
-        </w:r>
+      <w:hyperlink r:id="rId10" w:history="1">
         <w:r>
           <w:rPr>
             <w:rStyle w:val="Hyperlink"/>
           </w:rPr>
           <w:t>https://www.ibm.com/watson/services/language-translator/</w:t>
         </w:r>
-        <w:r>
-          <w:rPr>
-            <w:rStyle w:val="IntenseEmphasis"/>
-            <w:i w:val="0"/>
-            <w:iCs w:val="0"/>
-            <w:color w:val="auto"/>
-          </w:rPr>
-          <w:fldChar w:fldCharType="end"/>
-        </w:r>
-      </w:ins>
+      </w:hyperlink>
       <w:r>
         <w:rPr>
           <w:rStyle w:val="IntenseEmphasis"/>
@@ -527,29 +451,6 @@
     </w:p>
     <w:p>
       <w:pPr>
-        <w:pStyle w:val="BodyText"/>
-        <w:rPr>
-          <w:del w:id="14" w:author="Robert Govoni" w:date="2018-07-19T07:16:00Z"/>
-          <w:rStyle w:val="IntenseEmphasis"/>
-          <w:i w:val="0"/>
-          <w:iCs w:val="0"/>
-          <w:color w:val="auto"/>
-        </w:rPr>
-      </w:pPr>
-      <w:del w:id="15" w:author="Robert Govoni" w:date="2018-07-19T07:16:00Z">
-        <w:r>
-          <w:rPr>
-            <w:rStyle w:val="IntenseEmphasis"/>
-            <w:i w:val="0"/>
-            <w:iCs w:val="0"/>
-            <w:color w:val="auto"/>
-          </w:rPr>
-          <w:delText>This function accepts text to be translated, target language and optionally source language (in its absence Watson will attempt to identify the language) and returns translated text and its confidence percentage.</w:delText>
-        </w:r>
-      </w:del>
-    </w:p>
-    <w:p>
-      <w:pPr>
         <w:pStyle w:val="Heading10"/>
       </w:pPr>
       <w:r>
@@ -561,7 +462,7 @@
         <w:pStyle w:val="BodyText"/>
         <w:keepNext/>
       </w:pPr>
-      <w:bookmarkStart w:id="16" w:name="_Toc510253265"/>
+      <w:bookmarkStart w:id="1" w:name="_Toc510253265"/>
       <w:r>
         <w:rPr>
           <w:rFonts w:cs="Arial"/>
@@ -627,12 +528,12 @@
       <w:pPr>
         <w:pStyle w:val="Heading20"/>
       </w:pPr>
-      <w:bookmarkStart w:id="17" w:name="_Toc509305886"/>
+      <w:bookmarkStart w:id="2" w:name="_Toc509305886"/>
       <w:r>
         <w:lastRenderedPageBreak/>
         <w:t>Install the Python components</w:t>
       </w:r>
-      <w:bookmarkEnd w:id="17"/>
+      <w:bookmarkEnd w:id="2"/>
     </w:p>
     <w:p>
       <w:pPr>
@@ -744,75 +645,24 @@
     <w:p>
       <w:pPr>
         <w:pStyle w:val="Code0"/>
-        <w:rPr>
-          <w:rPrChange w:id="18" w:author="Robert Govoni" w:date="2018-07-19T07:18:00Z">
-            <w:rPr>
-              <w:color w:val="4F81BD" w:themeColor="accent1"/>
-            </w:rPr>
-          </w:rPrChange>
-        </w:rPr>
-        <w:pPrChange w:id="19" w:author="Robert Govoni" w:date="2018-07-19T07:18:00Z">
-          <w:pPr>
-            <w:pStyle w:val="Code0"/>
-            <w:numPr>
-              <w:numId w:val="30"/>
-            </w:numPr>
-            <w:ind w:left="360" w:hanging="360"/>
-          </w:pPr>
-        </w:pPrChange>
-      </w:pPr>
-      <w:r>
-        <w:rPr>
-          <w:rPrChange w:id="20" w:author="Robert Govoni" w:date="2018-07-19T07:18:00Z">
-            <w:rPr>
-              <w:color w:val="4F81BD" w:themeColor="accent1"/>
-            </w:rPr>
-          </w:rPrChange>
-        </w:rPr>
+      </w:pPr>
+      <w:r>
         <w:t xml:space="preserve">sudo pip install --upgrade </w:t>
       </w:r>
       <w:proofErr w:type="spellStart"/>
       <w:r>
-        <w:rPr>
-          <w:rPrChange w:id="21" w:author="Robert Govoni" w:date="2018-07-19T07:18:00Z">
-            <w:rPr>
-              <w:color w:val="4F81BD" w:themeColor="accent1"/>
-            </w:rPr>
-          </w:rPrChange>
-        </w:rPr>
         <w:t>fn_watson_translate</w:t>
       </w:r>
       <w:proofErr w:type="spellEnd"/>
       <w:r>
-        <w:rPr>
-          <w:rPrChange w:id="22" w:author="Robert Govoni" w:date="2018-07-19T07:18:00Z">
-            <w:rPr>
-              <w:color w:val="4F81BD" w:themeColor="accent1"/>
-            </w:rPr>
-          </w:rPrChange>
-        </w:rPr>
         <w:t>-&lt;version</w:t>
       </w:r>
       <w:proofErr w:type="gramStart"/>
       <w:r>
-        <w:rPr>
-          <w:rPrChange w:id="23" w:author="Robert Govoni" w:date="2018-07-19T07:18:00Z">
-            <w:rPr>
-              <w:color w:val="4F81BD" w:themeColor="accent1"/>
-            </w:rPr>
-          </w:rPrChange>
-        </w:rPr>
         <w:t>&gt;.&lt;</w:t>
       </w:r>
       <w:proofErr w:type="gramEnd"/>
       <w:r>
-        <w:rPr>
-          <w:rPrChange w:id="24" w:author="Robert Govoni" w:date="2018-07-19T07:18:00Z">
-            <w:rPr>
-              <w:color w:val="4F81BD" w:themeColor="accent1"/>
-            </w:rPr>
-          </w:rPrChange>
-        </w:rPr>
         <w:t>tar.gz&gt;</w:t>
       </w:r>
     </w:p>
@@ -1253,7 +1103,7 @@
         <w:t xml:space="preserve"> includes example workflows and rules that show how to use these functions.</w:t>
       </w:r>
     </w:p>
-    <w:bookmarkEnd w:id="16"/>
+    <w:bookmarkEnd w:id="1"/>
     <w:p>
       <w:pPr>
         <w:pStyle w:val="BodyText"/>
@@ -1745,7 +1595,7 @@
           <w:color w:val="000000"/>
         </w:rPr>
       </w:pPr>
-      <w:bookmarkStart w:id="25" w:name="_Toc510253268"/>
+      <w:bookmarkStart w:id="3" w:name="_Toc510253268"/>
       <w:r>
         <w:rPr>
           <w:rFonts w:cs="Arial"/>
@@ -1839,8 +1689,8 @@
           <w:sz w:val="20"/>
         </w:rPr>
       </w:pPr>
-      <w:bookmarkStart w:id="26" w:name="_Toc510253272"/>
-      <w:bookmarkEnd w:id="25"/>
+      <w:bookmarkStart w:id="4" w:name="_Toc510253272"/>
+      <w:bookmarkEnd w:id="3"/>
       <w:r>
         <w:lastRenderedPageBreak/>
         <w:t>Function Descriptions</w:t>
@@ -1852,26 +1702,11 @@
         <w:keepNext/>
       </w:pPr>
       <w:r>
-        <w:t>Once the function package deploys the function</w:t>
-      </w:r>
-      <w:del w:id="27" w:author="Robert Govoni" w:date="2018-07-19T07:20:00Z">
-        <w:r>
-          <w:delText>(s)</w:delText>
-        </w:r>
-      </w:del>
-      <w:r>
-        <w:t xml:space="preserve">, you can view </w:t>
-      </w:r>
-      <w:del w:id="28" w:author="Robert Govoni" w:date="2018-07-19T07:20:00Z">
-        <w:r>
-          <w:delText xml:space="preserve">them </w:delText>
-        </w:r>
-      </w:del>
-      <w:ins w:id="29" w:author="Robert Govoni" w:date="2018-07-19T07:20:00Z">
-        <w:r>
-          <w:t xml:space="preserve">it </w:t>
-        </w:r>
-      </w:ins>
+        <w:t xml:space="preserve">Once the function package deploys the function, you can view </w:t>
+      </w:r>
+      <w:r>
+        <w:t xml:space="preserve">it </w:t>
+      </w:r>
       <w:r>
         <w:t>in the Resilient platform Functions tab, as shown below.</w:t>
       </w:r>
@@ -1881,64 +1716,21 @@
       <w:r>
         <w:t xml:space="preserve">The package also includes </w:t>
       </w:r>
-      <w:ins w:id="30" w:author="Robert Govoni" w:date="2018-07-19T07:20:00Z">
-        <w:r>
-          <w:t xml:space="preserve">an </w:t>
-        </w:r>
-      </w:ins>
-      <w:r>
-        <w:t>example workflow</w:t>
-      </w:r>
-      <w:del w:id="31" w:author="Robert Govoni" w:date="2018-07-19T07:20:00Z">
-        <w:r>
-          <w:delText>s</w:delText>
-        </w:r>
-      </w:del>
+      <w:r>
+        <w:t xml:space="preserve">an </w:t>
+      </w:r>
+      <w:r>
+        <w:t>example workflow that show</w:t>
+      </w:r>
+      <w:r>
+        <w:t>s</w:t>
+      </w:r>
+      <w:r>
+        <w:t xml:space="preserve"> how the function can be used. You can copy and modify the workflow</w:t>
+      </w:r>
       <w:r>
         <w:t xml:space="preserve"> </w:t>
       </w:r>
-      <w:del w:id="32" w:author="Robert Govoni" w:date="2018-07-19T07:20:00Z">
-        <w:r>
-          <w:delText xml:space="preserve">and rules </w:delText>
-        </w:r>
-      </w:del>
-      <w:r>
-        <w:t>that show</w:t>
-      </w:r>
-      <w:ins w:id="33" w:author="Robert Govoni" w:date="2018-07-19T07:20:00Z">
-        <w:r>
-          <w:t>s</w:t>
-        </w:r>
-      </w:ins>
-      <w:r>
-        <w:t xml:space="preserve"> how the function</w:t>
-      </w:r>
-      <w:del w:id="34" w:author="Robert Govoni" w:date="2018-07-19T07:20:00Z">
-        <w:r>
-          <w:delText>s</w:delText>
-        </w:r>
-      </w:del>
-      <w:r>
-        <w:t xml:space="preserve"> can be used. You can copy and modify the</w:t>
-      </w:r>
-      <w:del w:id="35" w:author="Robert Govoni" w:date="2018-07-19T07:20:00Z">
-        <w:r>
-          <w:delText>se</w:delText>
-        </w:r>
-      </w:del>
-      <w:r>
-        <w:t xml:space="preserve"> workflow</w:t>
-      </w:r>
-      <w:del w:id="36" w:author="Robert Govoni" w:date="2018-07-19T07:21:00Z">
-        <w:r>
-          <w:delText xml:space="preserve">s and rules </w:delText>
-        </w:r>
-      </w:del>
-      <w:ins w:id="37" w:author="Robert Govoni" w:date="2018-07-19T07:21:00Z">
-        <w:r>
-          <w:t xml:space="preserve"> </w:t>
-        </w:r>
-      </w:ins>
       <w:r>
         <w:t>for your own needs</w:t>
       </w:r>
@@ -1975,7 +1767,7 @@
                     <pic:cNvPicPr/>
                   </pic:nvPicPr>
                   <pic:blipFill>
-                    <a:blip r:embed="rId10"/>
+                    <a:blip r:embed="rId11"/>
                     <a:stretch>
                       <a:fillRect/>
                     </a:stretch>
@@ -2005,8 +1797,6 @@
           </wp:inline>
         </w:drawing>
       </w:r>
-      <w:bookmarkStart w:id="38" w:name="_GoBack"/>
-      <w:bookmarkEnd w:id="38"/>
     </w:p>
     <w:p>
       <w:pPr>
@@ -2037,24 +1827,15 @@
       <w:r>
         <w:t xml:space="preserve"> </w:t>
       </w:r>
-      <w:ins w:id="39" w:author="Robert Govoni" w:date="2018-07-19T07:21:00Z">
-        <w:r>
-          <w:t xml:space="preserve">The function removes any </w:t>
-        </w:r>
-      </w:ins>
-      <w:del w:id="40" w:author="Robert Govoni" w:date="2018-07-19T07:21:00Z">
-        <w:r>
-          <w:delText xml:space="preserve">It also removes all </w:delText>
-        </w:r>
-      </w:del>
+      <w:r>
+        <w:t xml:space="preserve">The function removes any </w:t>
+      </w:r>
       <w:r>
         <w:t>HTML tags from the text.</w:t>
       </w:r>
-      <w:ins w:id="41" w:author="Ihor Husar" w:date="2018-07-24T14:53:00Z">
-        <w:r>
-          <w:t xml:space="preserve"> </w:t>
-        </w:r>
-      </w:ins>
+      <w:r>
+        <w:t xml:space="preserve"> </w:t>
+      </w:r>
     </w:p>
     <w:p>
       <w:pPr>
@@ -2073,11 +1854,9 @@
         </w:numPr>
       </w:pPr>
       <w:proofErr w:type="spellStart"/>
-      <w:ins w:id="42" w:author="Ihor Husar" w:date="2018-07-24T14:53:00Z">
-        <w:r>
-          <w:t>fn_watson_translate_</w:t>
-        </w:r>
-      </w:ins>
+      <w:r>
+        <w:t>fn_watson_translate_</w:t>
+      </w:r>
       <w:r>
         <w:t>source_lang</w:t>
       </w:r>
@@ -2085,50 +1864,21 @@
       <w:r>
         <w:t xml:space="preserve">: </w:t>
       </w:r>
-      <w:ins w:id="43" w:author="Robert Govoni" w:date="2018-07-19T07:23:00Z">
-        <w:r>
-          <w:t xml:space="preserve">The language code </w:t>
-        </w:r>
-      </w:ins>
-      <w:ins w:id="44" w:author="Robert Govoni" w:date="2018-07-19T07:28:00Z">
-        <w:r>
-          <w:t>of</w:t>
-        </w:r>
-      </w:ins>
-      <w:ins w:id="45" w:author="Robert Govoni" w:date="2018-07-19T07:23:00Z">
-        <w:r>
-          <w:t xml:space="preserve"> the original text</w:t>
-        </w:r>
-      </w:ins>
-      <w:del w:id="46" w:author="Robert Govoni" w:date="2018-07-19T07:23:00Z">
-        <w:r>
-          <w:delText>Code for the language that the text is in</w:delText>
-        </w:r>
-      </w:del>
+      <w:r>
+        <w:t>The language code of the original text</w:t>
+      </w:r>
       <w:r>
         <w:t>. If omitted</w:t>
       </w:r>
-      <w:ins w:id="47" w:author="Robert Govoni" w:date="2018-07-19T07:28:00Z">
-        <w:r>
-          <w:t>,</w:t>
-        </w:r>
-      </w:ins>
-      <w:r>
-        <w:t xml:space="preserve"> the Watson platform </w:t>
-      </w:r>
-      <w:del w:id="48" w:author="Robert Govoni" w:date="2018-07-19T07:22:00Z">
-        <w:r>
-          <w:delText xml:space="preserve">will </w:delText>
-        </w:r>
-      </w:del>
-      <w:r>
-        <w:t>attempt</w:t>
-      </w:r>
-      <w:ins w:id="49" w:author="Robert Govoni" w:date="2018-07-19T07:22:00Z">
-        <w:r>
-          <w:t>s</w:t>
-        </w:r>
-      </w:ins>
+      <w:r>
+        <w:t>,</w:t>
+      </w:r>
+      <w:r>
+        <w:t xml:space="preserve"> the Watson platform attempt</w:t>
+      </w:r>
+      <w:r>
+        <w:t>s</w:t>
+      </w:r>
       <w:r>
         <w:t xml:space="preserve"> to identify the language. </w:t>
       </w:r>
@@ -2148,11 +1898,9 @@
         </w:numPr>
       </w:pPr>
       <w:proofErr w:type="spellStart"/>
-      <w:ins w:id="50" w:author="Ihor Husar" w:date="2018-07-24T14:53:00Z">
-        <w:r>
-          <w:t>fn_watson_translate_</w:t>
-        </w:r>
-      </w:ins>
+      <w:r>
+        <w:t>fn_watson_translate_</w:t>
+      </w:r>
       <w:r>
         <w:t>target_lang</w:t>
       </w:r>
@@ -2160,26 +1908,9 @@
       <w:r>
         <w:t xml:space="preserve">: </w:t>
       </w:r>
-      <w:del w:id="51" w:author="Robert Govoni" w:date="2018-07-19T07:23:00Z">
-        <w:r>
-          <w:delText>C</w:delText>
-        </w:r>
-      </w:del>
-      <w:ins w:id="52" w:author="Robert Govoni" w:date="2018-07-19T07:23:00Z">
-        <w:r>
-          <w:t xml:space="preserve">The language code </w:t>
-        </w:r>
-      </w:ins>
-      <w:ins w:id="53" w:author="Robert Govoni" w:date="2018-07-19T07:27:00Z">
-        <w:r>
-          <w:t>of the translated text.</w:t>
-        </w:r>
-      </w:ins>
-      <w:del w:id="54" w:author="Robert Govoni" w:date="2018-07-19T07:27:00Z">
-        <w:r>
-          <w:delText>ode for the language that text needs to be translated in.</w:delText>
-        </w:r>
-      </w:del>
+      <w:r>
+        <w:t>The language code of the translated text.</w:t>
+      </w:r>
       <w:r>
         <w:t xml:space="preserve"> </w:t>
       </w:r>
@@ -2199,11 +1930,9 @@
         </w:numPr>
       </w:pPr>
       <w:proofErr w:type="spellStart"/>
-      <w:ins w:id="55" w:author="Ihor Husar" w:date="2018-07-24T14:53:00Z">
-        <w:r>
-          <w:t>fn_watson_translate_</w:t>
-        </w:r>
-      </w:ins>
+      <w:r>
+        <w:t>fn_watson_translate_</w:t>
+      </w:r>
       <w:r>
         <w:t>source_text</w:t>
       </w:r>
@@ -2228,6 +1957,8 @@
       <w:r>
         <w:t>orkflow</w:t>
       </w:r>
+      <w:bookmarkStart w:id="5" w:name="_GoBack"/>
+      <w:bookmarkEnd w:id="5"/>
     </w:p>
     <w:p>
       <w:pPr>
@@ -2242,47 +1973,6 @@
         </w:rPr>
         <w:t xml:space="preserve">This workflow </w:t>
       </w:r>
-      <w:del w:id="56" w:author="Ihor Husar" w:date="2018-07-24T10:09:00Z">
-        <w:r>
-          <w:rPr>
-            <w:rStyle w:val="IntenseEmphasis"/>
-            <w:i w:val="0"/>
-            <w:iCs w:val="0"/>
-            <w:color w:val="auto"/>
-          </w:rPr>
-          <w:delText xml:space="preserve">is </w:delText>
-        </w:r>
-        <w:commentRangeStart w:id="57"/>
-        <w:r>
-          <w:rPr>
-            <w:rStyle w:val="IntenseEmphasis"/>
-            <w:i w:val="0"/>
-            <w:iCs w:val="0"/>
-            <w:color w:val="auto"/>
-          </w:rPr>
-          <w:delText>bounded</w:delText>
-        </w:r>
-        <w:r>
-          <w:rPr>
-            <w:rStyle w:val="IntenseEmphasis"/>
-            <w:i w:val="0"/>
-            <w:iCs w:val="0"/>
-            <w:color w:val="auto"/>
-          </w:rPr>
-          <w:delText xml:space="preserve"> to notes</w:delText>
-        </w:r>
-      </w:del>
-      <w:ins w:id="58" w:author="Ihor Husar" w:date="2018-07-24T10:09:00Z">
-        <w:r>
-          <w:rPr>
-            <w:rStyle w:val="IntenseEmphasis"/>
-            <w:i w:val="0"/>
-            <w:iCs w:val="0"/>
-            <w:color w:val="auto"/>
-          </w:rPr>
-          <w:t>has an Object Type of Notes</w:t>
-        </w:r>
-      </w:ins>
       <w:r>
         <w:rPr>
           <w:rStyle w:val="IntenseEmphasis"/>
@@ -2290,16 +1980,7 @@
           <w:iCs w:val="0"/>
           <w:color w:val="auto"/>
         </w:rPr>
-        <w:t xml:space="preserve"> </w:t>
-      </w:r>
-      <w:commentRangeEnd w:id="57"/>
-      <w:r>
-        <w:rPr>
-          <w:rStyle w:val="CommentReference"/>
-          <w:rFonts w:ascii="Cambria" w:eastAsia="Cambria" w:hAnsi="Cambria" w:cs="Cambria"/>
-          <w:color w:val="000000"/>
-        </w:rPr>
-        <w:commentReference w:id="57"/>
+        <w:t>has an Object Type of Notes</w:t>
       </w:r>
       <w:r>
         <w:rPr>
@@ -2308,10 +1989,10 @@
           <w:iCs w:val="0"/>
           <w:color w:val="auto"/>
         </w:rPr>
-        <w:t>and illustrates how the Watson Translate function can be called with the note’s text.</w:t>
-      </w:r>
-      <w:bookmarkStart w:id="59" w:name="_Toc510253273"/>
-      <w:bookmarkEnd w:id="26"/>
+        <w:t xml:space="preserve"> and illustrates how the Watson Translate function can be called with the note’s text.</w:t>
+      </w:r>
+      <w:bookmarkStart w:id="6" w:name="_Toc510253273"/>
+      <w:bookmarkEnd w:id="4"/>
     </w:p>
     <w:p>
       <w:pPr>
@@ -2335,7 +2016,7 @@
         <w:lastRenderedPageBreak/>
         <w:t>Troubleshooting</w:t>
       </w:r>
-      <w:bookmarkEnd w:id="59"/>
+      <w:bookmarkEnd w:id="6"/>
     </w:p>
     <w:p>
       <w:pPr>
@@ -2562,11 +2243,11 @@
       <w:pPr>
         <w:pStyle w:val="Heading10"/>
       </w:pPr>
-      <w:bookmarkStart w:id="60" w:name="_Toc510253274"/>
+      <w:bookmarkStart w:id="7" w:name="_Toc510253274"/>
       <w:r>
         <w:t>Support</w:t>
       </w:r>
-      <w:bookmarkEnd w:id="60"/>
+      <w:bookmarkEnd w:id="7"/>
     </w:p>
     <w:p>
       <w:pPr>
@@ -2576,7 +2257,7 @@
       <w:r>
         <w:t xml:space="preserve">For additional support, contact </w:t>
       </w:r>
-      <w:hyperlink r:id="rId14">
+      <w:hyperlink r:id="rId12">
         <w:r>
           <w:rPr>
             <w:rStyle w:val="Hyperlink"/>
@@ -2612,12 +2293,12 @@
       </w:pPr>
     </w:p>
     <w:sectPr>
-      <w:headerReference w:type="even" r:id="rId15"/>
-      <w:headerReference w:type="default" r:id="rId16"/>
-      <w:footerReference w:type="even" r:id="rId17"/>
-      <w:footerReference w:type="default" r:id="rId18"/>
-      <w:headerReference w:type="first" r:id="rId19"/>
-      <w:footerReference w:type="first" r:id="rId20"/>
+      <w:headerReference w:type="even" r:id="rId13"/>
+      <w:headerReference w:type="default" r:id="rId14"/>
+      <w:footerReference w:type="even" r:id="rId15"/>
+      <w:footerReference w:type="default" r:id="rId16"/>
+      <w:headerReference w:type="first" r:id="rId17"/>
+      <w:footerReference w:type="first" r:id="rId18"/>
       <w:pgSz w:w="12240" w:h="15840"/>
       <w:pgMar w:top="1440" w:right="1800" w:bottom="1440" w:left="1800" w:header="720" w:footer="144" w:gutter="0"/>
       <w:pgNumType w:start="1"/>
@@ -2627,39 +2308,6 @@
     </w:sectPr>
   </w:body>
 </w:document>
-</file>
-
-<file path=word/comments.xml><?xml version="1.0" encoding="utf-8"?>
-<w:comments xmlns:wpc="http://schemas.microsoft.com/office/word/2010/wordprocessingCanvas" xmlns:cx="http://schemas.microsoft.com/office/drawing/2014/chartex" xmlns:cx1="http://schemas.microsoft.com/office/drawing/2015/9/8/chartex" xmlns:cx2="http://schemas.microsoft.com/office/drawing/2015/10/21/chartex" xmlns:cx3="http://schemas.microsoft.com/office/drawing/2016/5/9/chartex" xmlns:cx4="http://schemas.microsoft.com/office/drawing/2016/5/10/chartex" xmlns:cx5="http://schemas.microsoft.com/office/drawing/2016/5/11/chartex" xmlns:cx6="http://schemas.microsoft.com/office/drawing/2016/5/12/chartex" xmlns:cx7="http://schemas.microsoft.com/office/drawing/2016/5/13/chartex" xmlns:cx8="http://schemas.microsoft.com/office/drawing/2016/5/14/chartex" xmlns:mc="http://schemas.openxmlformats.org/markup-compatibility/2006" xmlns:aink="http://schemas.microsoft.com/office/drawing/2016/ink" xmlns:am3d="http://schemas.microsoft.com/office/drawing/2017/model3d" xmlns:o="urn:schemas-microsoft-com:office:office" xmlns:r="http://schemas.openxmlformats.org/officeDocument/2006/relationships" xmlns:m="http://schemas.openxmlformats.org/officeDocument/2006/math" xmlns:v="urn:schemas-microsoft-com:vml" xmlns:wp14="http://schemas.microsoft.com/office/word/2010/wordprocessingDrawing" xmlns:wp="http://schemas.openxmlformats.org/drawingml/2006/wordprocessingDrawing" xmlns:w10="urn:schemas-microsoft-com:office:word" xmlns:w="http://schemas.openxmlformats.org/wordprocessingml/2006/main" xmlns:w14="http://schemas.microsoft.com/office/word/2010/wordml" xmlns:w15="http://schemas.microsoft.com/office/word/2012/wordml" xmlns:w16cid="http://schemas.microsoft.com/office/word/2016/wordml/cid" xmlns:w16se="http://schemas.microsoft.com/office/word/2015/wordml/symex" xmlns:wpg="http://schemas.microsoft.com/office/word/2010/wordprocessingGroup" xmlns:wpi="http://schemas.microsoft.com/office/word/2010/wordprocessingInk" xmlns:wne="http://schemas.microsoft.com/office/word/2006/wordml" xmlns:wps="http://schemas.microsoft.com/office/word/2010/wordprocessingShape" mc:Ignorable="w14 w15 w16se w16cid wp14">
-  <w:comment w:id="57" w:author="Robert Govoni" w:date="2018-07-19T07:30:00Z" w:initials="RG">
-    <w:p>
-      <w:pPr>
-        <w:pStyle w:val="CommentText"/>
-      </w:pPr>
-      <w:r>
-        <w:rPr>
-          <w:rStyle w:val="CommentReference"/>
-        </w:rPr>
-        <w:annotationRef/>
-      </w:r>
-      <w:r>
-        <w:t>Do you mean that the workflow has an Object Type of Notes? If so, saying it that way makes it easier for the user to relate to it in the UI.</w:t>
-      </w:r>
-    </w:p>
-  </w:comment>
-</w:comments>
-</file>
-
-<file path=word/commentsExtended.xml><?xml version="1.0" encoding="utf-8"?>
-<w15:commentsEx xmlns:wpc="http://schemas.microsoft.com/office/word/2010/wordprocessingCanvas" xmlns:cx="http://schemas.microsoft.com/office/drawing/2014/chartex" xmlns:cx1="http://schemas.microsoft.com/office/drawing/2015/9/8/chartex" xmlns:cx2="http://schemas.microsoft.com/office/drawing/2015/10/21/chartex" xmlns:cx3="http://schemas.microsoft.com/office/drawing/2016/5/9/chartex" xmlns:cx4="http://schemas.microsoft.com/office/drawing/2016/5/10/chartex" xmlns:cx5="http://schemas.microsoft.com/office/drawing/2016/5/11/chartex" xmlns:cx6="http://schemas.microsoft.com/office/drawing/2016/5/12/chartex" xmlns:cx7="http://schemas.microsoft.com/office/drawing/2016/5/13/chartex" xmlns:cx8="http://schemas.microsoft.com/office/drawing/2016/5/14/chartex" xmlns:mc="http://schemas.openxmlformats.org/markup-compatibility/2006" xmlns:aink="http://schemas.microsoft.com/office/drawing/2016/ink" xmlns:am3d="http://schemas.microsoft.com/office/drawing/2017/model3d" xmlns:o="urn:schemas-microsoft-com:office:office" xmlns:r="http://schemas.openxmlformats.org/officeDocument/2006/relationships" xmlns:m="http://schemas.openxmlformats.org/officeDocument/2006/math" xmlns:v="urn:schemas-microsoft-com:vml" xmlns:wp14="http://schemas.microsoft.com/office/word/2010/wordprocessingDrawing" xmlns:wp="http://schemas.openxmlformats.org/drawingml/2006/wordprocessingDrawing" xmlns:w10="urn:schemas-microsoft-com:office:word" xmlns:w="http://schemas.openxmlformats.org/wordprocessingml/2006/main" xmlns:w14="http://schemas.microsoft.com/office/word/2010/wordml" xmlns:w15="http://schemas.microsoft.com/office/word/2012/wordml" xmlns:w16cid="http://schemas.microsoft.com/office/word/2016/wordml/cid" xmlns:w16se="http://schemas.microsoft.com/office/word/2015/wordml/symex" xmlns:wpg="http://schemas.microsoft.com/office/word/2010/wordprocessingGroup" xmlns:wpi="http://schemas.microsoft.com/office/word/2010/wordprocessingInk" xmlns:wne="http://schemas.microsoft.com/office/word/2006/wordml" xmlns:wps="http://schemas.microsoft.com/office/word/2010/wordprocessingShape" mc:Ignorable="w14 w15 w16se w16cid wp14">
-  <w15:commentEx w15:paraId="5F0FA932" w15:done="0"/>
-</w15:commentsEx>
-</file>
-
-<file path=word/commentsIds.xml><?xml version="1.0" encoding="utf-8"?>
-<w16cid:commentsIds xmlns:wpc="http://schemas.microsoft.com/office/word/2010/wordprocessingCanvas" xmlns:cx="http://schemas.microsoft.com/office/drawing/2014/chartex" xmlns:cx1="http://schemas.microsoft.com/office/drawing/2015/9/8/chartex" xmlns:cx2="http://schemas.microsoft.com/office/drawing/2015/10/21/chartex" xmlns:cx3="http://schemas.microsoft.com/office/drawing/2016/5/9/chartex" xmlns:cx4="http://schemas.microsoft.com/office/drawing/2016/5/10/chartex" xmlns:cx5="http://schemas.microsoft.com/office/drawing/2016/5/11/chartex" xmlns:cx6="http://schemas.microsoft.com/office/drawing/2016/5/12/chartex" xmlns:cx7="http://schemas.microsoft.com/office/drawing/2016/5/13/chartex" xmlns:cx8="http://schemas.microsoft.com/office/drawing/2016/5/14/chartex" xmlns:mc="http://schemas.openxmlformats.org/markup-compatibility/2006" xmlns:aink="http://schemas.microsoft.com/office/drawing/2016/ink" xmlns:am3d="http://schemas.microsoft.com/office/drawing/2017/model3d" xmlns:o="urn:schemas-microsoft-com:office:office" xmlns:r="http://schemas.openxmlformats.org/officeDocument/2006/relationships" xmlns:m="http://schemas.openxmlformats.org/officeDocument/2006/math" xmlns:v="urn:schemas-microsoft-com:vml" xmlns:wp14="http://schemas.microsoft.com/office/word/2010/wordprocessingDrawing" xmlns:wp="http://schemas.openxmlformats.org/drawingml/2006/wordprocessingDrawing" xmlns:w10="urn:schemas-microsoft-com:office:word" xmlns:w="http://schemas.openxmlformats.org/wordprocessingml/2006/main" xmlns:w14="http://schemas.microsoft.com/office/word/2010/wordml" xmlns:w15="http://schemas.microsoft.com/office/word/2012/wordml" xmlns:w16cid="http://schemas.microsoft.com/office/word/2016/wordml/cid" xmlns:w16se="http://schemas.microsoft.com/office/word/2015/wordml/symex" xmlns:wpg="http://schemas.microsoft.com/office/word/2010/wordprocessingGroup" xmlns:wpi="http://schemas.microsoft.com/office/word/2010/wordprocessingInk" xmlns:wne="http://schemas.microsoft.com/office/word/2006/wordml" xmlns:wps="http://schemas.microsoft.com/office/word/2010/wordprocessingShape" mc:Ignorable="w14 w15 w16se w16cid wp14">
-  <w16cid:commentId w16cid:paraId="5F0FA932" w16cid:durableId="1F017945"/>
-</w16cid:commentsIds>
 </file>
 
 <file path=word/endnotes.xml><?xml version="1.0" encoding="utf-8"?>
@@ -6134,17 +5782,6 @@
     <w:abstractNumId w:val="7"/>
   </w:num>
 </w:numbering>
-</file>
-
-<file path=word/people.xml><?xml version="1.0" encoding="utf-8"?>
-<w15:people xmlns:wpc="http://schemas.microsoft.com/office/word/2010/wordprocessingCanvas" xmlns:cx="http://schemas.microsoft.com/office/drawing/2014/chartex" xmlns:cx1="http://schemas.microsoft.com/office/drawing/2015/9/8/chartex" xmlns:cx2="http://schemas.microsoft.com/office/drawing/2015/10/21/chartex" xmlns:cx3="http://schemas.microsoft.com/office/drawing/2016/5/9/chartex" xmlns:cx4="http://schemas.microsoft.com/office/drawing/2016/5/10/chartex" xmlns:cx5="http://schemas.microsoft.com/office/drawing/2016/5/11/chartex" xmlns:cx6="http://schemas.microsoft.com/office/drawing/2016/5/12/chartex" xmlns:cx7="http://schemas.microsoft.com/office/drawing/2016/5/13/chartex" xmlns:cx8="http://schemas.microsoft.com/office/drawing/2016/5/14/chartex" xmlns:mc="http://schemas.openxmlformats.org/markup-compatibility/2006" xmlns:aink="http://schemas.microsoft.com/office/drawing/2016/ink" xmlns:am3d="http://schemas.microsoft.com/office/drawing/2017/model3d" xmlns:o="urn:schemas-microsoft-com:office:office" xmlns:r="http://schemas.openxmlformats.org/officeDocument/2006/relationships" xmlns:m="http://schemas.openxmlformats.org/officeDocument/2006/math" xmlns:v="urn:schemas-microsoft-com:vml" xmlns:wp14="http://schemas.microsoft.com/office/word/2010/wordprocessingDrawing" xmlns:wp="http://schemas.openxmlformats.org/drawingml/2006/wordprocessingDrawing" xmlns:w10="urn:schemas-microsoft-com:office:word" xmlns:w="http://schemas.openxmlformats.org/wordprocessingml/2006/main" xmlns:w14="http://schemas.microsoft.com/office/word/2010/wordml" xmlns:w15="http://schemas.microsoft.com/office/word/2012/wordml" xmlns:w16cid="http://schemas.microsoft.com/office/word/2016/wordml/cid" xmlns:w16se="http://schemas.microsoft.com/office/word/2015/wordml/symex" xmlns:wpg="http://schemas.microsoft.com/office/word/2010/wordprocessingGroup" xmlns:wpi="http://schemas.microsoft.com/office/word/2010/wordprocessingInk" xmlns:wne="http://schemas.microsoft.com/office/word/2006/wordml" xmlns:wps="http://schemas.microsoft.com/office/word/2010/wordprocessingShape" mc:Ignorable="w14 w15 w16se w16cid wp14">
-  <w15:person w15:author="Robert Govoni">
-    <w15:presenceInfo w15:providerId="Windows Live" w15:userId="39277c458419b9e7"/>
-  </w15:person>
-  <w15:person w15:author="Ihor Husar">
-    <w15:presenceInfo w15:providerId="Windows Live" w15:userId="68011893-9390-45c9-91dc-b2bac0000625"/>
-  </w15:person>
-</w15:people>
 </file>
 
 <file path=word/styles.xml><?xml version="1.0" encoding="utf-8"?>
@@ -7483,7 +7120,7 @@
 </file>
 
 <file path=customXml/itemProps1.xml><?xml version="1.0" encoding="utf-8"?>
-<ds:datastoreItem xmlns:ds="http://schemas.openxmlformats.org/officeDocument/2006/customXml" ds:itemID="{03CB0FDD-77FC-3A4C-B117-F086F9739F5B}">
+<ds:datastoreItem xmlns:ds="http://schemas.openxmlformats.org/officeDocument/2006/customXml" ds:itemID="{0EA76B0A-5C0E-7040-9504-A0DF07FBE57F}">
   <ds:schemaRefs>
     <ds:schemaRef ds:uri="http://schemas.openxmlformats.org/officeDocument/2006/bibliography"/>
   </ds:schemaRefs>

</xml_diff>

<commit_message>
INT-747 - prep Watson Translate for community app publication
</commit_message>
<xml_diff>
--- a/fn_watson_translate/doc/Resilient Integrations Watson Translate Function Guide.docx
+++ b/fn_watson_translate/doc/Resilient Integrations Watson Translate Function Guide.docx
@@ -163,8 +163,16 @@
         <w:rPr>
           <w:color w:val="FF8300"/>
         </w:rPr>
-        <w:t xml:space="preserve"> Function V1.0.0</w:t>
-      </w:r>
+        <w:t xml:space="preserve"> Function V1.0.</w:t>
+      </w:r>
+      <w:r>
+        <w:rPr>
+          <w:color w:val="FF8300"/>
+        </w:rPr>
+        <w:t>1</w:t>
+      </w:r>
+      <w:bookmarkStart w:id="1" w:name="_GoBack"/>
+      <w:bookmarkEnd w:id="1"/>
     </w:p>
     <w:p>
       <w:pPr>
@@ -181,7 +189,7 @@
         <w:rPr>
           <w:rFonts w:ascii="Times New Roman" w:eastAsia="Times New Roman" w:hAnsi="Times New Roman" w:cs="Times New Roman"/>
         </w:rPr>
-        <w:t>July</w:t>
+        <w:t>November</w:t>
       </w:r>
       <w:r>
         <w:rPr>
@@ -462,7 +470,7 @@
         <w:pStyle w:val="BodyText"/>
         <w:keepNext/>
       </w:pPr>
-      <w:bookmarkStart w:id="1" w:name="_Toc510253265"/>
+      <w:bookmarkStart w:id="2" w:name="_Toc510253265"/>
       <w:r>
         <w:rPr>
           <w:rFonts w:cs="Arial"/>
@@ -528,12 +536,12 @@
       <w:pPr>
         <w:pStyle w:val="Heading20"/>
       </w:pPr>
-      <w:bookmarkStart w:id="2" w:name="_Toc509305886"/>
+      <w:bookmarkStart w:id="3" w:name="_Toc509305886"/>
       <w:r>
         <w:lastRenderedPageBreak/>
         <w:t>Install the Python components</w:t>
       </w:r>
-      <w:bookmarkEnd w:id="2"/>
+      <w:bookmarkEnd w:id="3"/>
     </w:p>
     <w:p>
       <w:pPr>
@@ -655,15 +663,7 @@
       </w:r>
       <w:proofErr w:type="spellEnd"/>
       <w:r>
-        <w:t>-&lt;version</w:t>
-      </w:r>
-      <w:proofErr w:type="gramStart"/>
-      <w:r>
-        <w:t>&gt;.&lt;</w:t>
-      </w:r>
-      <w:proofErr w:type="gramEnd"/>
-      <w:r>
-        <w:t>tar.gz&gt;</w:t>
+        <w:t>-&lt;version&gt;.&lt;tar.gz&gt;</w:t>
       </w:r>
     </w:p>
     <w:p>
@@ -1103,7 +1103,7 @@
         <w:t xml:space="preserve"> includes example workflows and rules that show how to use these functions.</w:t>
       </w:r>
     </w:p>
-    <w:bookmarkEnd w:id="1"/>
+    <w:bookmarkEnd w:id="2"/>
     <w:p>
       <w:pPr>
         <w:pStyle w:val="BodyText"/>
@@ -1595,7 +1595,7 @@
           <w:color w:val="000000"/>
         </w:rPr>
       </w:pPr>
-      <w:bookmarkStart w:id="3" w:name="_Toc510253268"/>
+      <w:bookmarkStart w:id="4" w:name="_Toc510253268"/>
       <w:r>
         <w:rPr>
           <w:rFonts w:cs="Arial"/>
@@ -1689,8 +1689,8 @@
           <w:sz w:val="20"/>
         </w:rPr>
       </w:pPr>
-      <w:bookmarkStart w:id="4" w:name="_Toc510253272"/>
-      <w:bookmarkEnd w:id="3"/>
+      <w:bookmarkStart w:id="5" w:name="_Toc510253272"/>
+      <w:bookmarkEnd w:id="4"/>
       <w:r>
         <w:lastRenderedPageBreak/>
         <w:t>Function Descriptions</w:t>
@@ -1957,8 +1957,6 @@
       <w:r>
         <w:t>orkflow</w:t>
       </w:r>
-      <w:bookmarkStart w:id="5" w:name="_GoBack"/>
-      <w:bookmarkEnd w:id="5"/>
     </w:p>
     <w:p>
       <w:pPr>
@@ -1992,7 +1990,7 @@
         <w:t xml:space="preserve"> and illustrates how the Watson Translate function can be called with the note’s text.</w:t>
       </w:r>
       <w:bookmarkStart w:id="6" w:name="_Toc510253273"/>
-      <w:bookmarkEnd w:id="4"/>
+      <w:bookmarkEnd w:id="5"/>
     </w:p>
     <w:p>
       <w:pPr>
@@ -7120,7 +7118,7 @@
 </file>
 
 <file path=customXml/itemProps1.xml><?xml version="1.0" encoding="utf-8"?>
-<ds:datastoreItem xmlns:ds="http://schemas.openxmlformats.org/officeDocument/2006/customXml" ds:itemID="{0EA76B0A-5C0E-7040-9504-A0DF07FBE57F}">
+<ds:datastoreItem xmlns:ds="http://schemas.openxmlformats.org/officeDocument/2006/customXml" ds:itemID="{E64AD14F-114A-784C-89AD-EF54608B0EA5}">
   <ds:schemaRefs>
     <ds:schemaRef ds:uri="http://schemas.openxmlformats.org/officeDocument/2006/bibliography"/>
   </ds:schemaRefs>

</xml_diff>

<commit_message>
cleanup fn_watson_translate for publication
</commit_message>
<xml_diff>
--- a/fn_watson_translate/doc/Resilient Integrations Watson Translate Function Guide.docx
+++ b/fn_watson_translate/doc/Resilient Integrations Watson Translate Function Guide.docx
@@ -163,7 +163,13 @@
         <w:rPr>
           <w:color w:val="FF8300"/>
         </w:rPr>
-        <w:t xml:space="preserve"> Function V1.0.0</w:t>
+        <w:t xml:space="preserve"> Function V1.0.</w:t>
+      </w:r>
+      <w:r>
+        <w:rPr>
+          <w:color w:val="FF8300"/>
+        </w:rPr>
+        <w:t>1</w:t>
       </w:r>
     </w:p>
     <w:p>
@@ -181,7 +187,7 @@
         <w:rPr>
           <w:rFonts w:ascii="Times New Roman" w:eastAsia="Times New Roman" w:hAnsi="Times New Roman" w:cs="Times New Roman"/>
         </w:rPr>
-        <w:t>July</w:t>
+        <w:t>November</w:t>
       </w:r>
       <w:r>
         <w:rPr>
@@ -655,15 +661,7 @@
       </w:r>
       <w:proofErr w:type="spellEnd"/>
       <w:r>
-        <w:t>-&lt;version</w:t>
-      </w:r>
-      <w:proofErr w:type="gramStart"/>
-      <w:r>
-        <w:t>&gt;.&lt;</w:t>
-      </w:r>
-      <w:proofErr w:type="gramEnd"/>
-      <w:r>
-        <w:t>tar.gz&gt;</w:t>
+        <w:t>-&lt;version&gt;.&lt;tar.gz&gt;</w:t>
       </w:r>
     </w:p>
     <w:p>
@@ -1957,8 +1955,6 @@
       <w:r>
         <w:t>orkflow</w:t>
       </w:r>
-      <w:bookmarkStart w:id="5" w:name="_GoBack"/>
-      <w:bookmarkEnd w:id="5"/>
     </w:p>
     <w:p>
       <w:pPr>
@@ -1991,7 +1987,7 @@
         </w:rPr>
         <w:t xml:space="preserve"> and illustrates how the Watson Translate function can be called with the note’s text.</w:t>
       </w:r>
-      <w:bookmarkStart w:id="6" w:name="_Toc510253273"/>
+      <w:bookmarkStart w:id="5" w:name="_Toc510253273"/>
       <w:bookmarkEnd w:id="4"/>
     </w:p>
     <w:p>
@@ -2016,7 +2012,7 @@
         <w:lastRenderedPageBreak/>
         <w:t>Troubleshooting</w:t>
       </w:r>
-      <w:bookmarkEnd w:id="6"/>
+      <w:bookmarkEnd w:id="5"/>
     </w:p>
     <w:p>
       <w:pPr>
@@ -2178,12 +2174,14 @@
       <w:r>
         <w:t xml:space="preserve">og is controlled in the </w:t>
       </w:r>
+      <w:proofErr w:type="spellStart"/>
       <w:r>
         <w:rPr>
           <w:rStyle w:val="codeChar"/>
         </w:rPr>
-        <w:t>.resilient/app.config</w:t>
-      </w:r>
+        <w:t>app.config</w:t>
+      </w:r>
+      <w:proofErr w:type="spellEnd"/>
       <w:r>
         <w:t xml:space="preserve"> file under the section </w:t>
       </w:r>
@@ -2243,45 +2241,38 @@
       <w:pPr>
         <w:pStyle w:val="Heading10"/>
       </w:pPr>
-      <w:bookmarkStart w:id="7" w:name="_Toc510253274"/>
+      <w:bookmarkStart w:id="6" w:name="_Toc510253274"/>
       <w:r>
         <w:t>Support</w:t>
       </w:r>
-      <w:bookmarkEnd w:id="7"/>
+      <w:bookmarkEnd w:id="6"/>
     </w:p>
     <w:p>
       <w:pPr>
         <w:pStyle w:val="BodyText"/>
-        <w:keepNext/>
-      </w:pPr>
-      <w:r>
-        <w:t xml:space="preserve">For additional support, contact </w:t>
-      </w:r>
-      <w:hyperlink r:id="rId12">
+      </w:pPr>
+      <w:r>
+        <w:t xml:space="preserve">Please review the resilient-circuits log file to help identify your issue. </w:t>
+      </w:r>
+      <w:r>
+        <w:t xml:space="preserve">For additional support, </w:t>
+      </w:r>
+      <w:r>
+        <w:t xml:space="preserve">refer to the IBM Resilient Community forum: </w:t>
+      </w:r>
+      <w:hyperlink r:id="rId12" w:history="1">
         <w:r>
           <w:rPr>
             <w:rStyle w:val="Hyperlink"/>
           </w:rPr>
-          <w:t>support@resilientsystems.com</w:t>
+          <w:t>https://ibm.biz/resilientcommunity</w:t>
         </w:r>
       </w:hyperlink>
       <w:r>
         <w:t>.</w:t>
       </w:r>
-    </w:p>
-    <w:p>
-      <w:pPr>
-        <w:pStyle w:val="BodyText"/>
-      </w:pPr>
-      <w:r>
-        <w:t xml:space="preserve">Including relevant </w:t>
-      </w:r>
-      <w:r>
-        <w:t>information</w:t>
-      </w:r>
-      <w:r>
-        <w:t xml:space="preserve"> from the log files will help us resolve your issue.</w:t>
-      </w:r>
+      <w:bookmarkStart w:id="7" w:name="_GoBack"/>
+      <w:bookmarkEnd w:id="7"/>
     </w:p>
     <w:p>
       <w:pPr>
@@ -7120,7 +7111,7 @@
 </file>
 
 <file path=customXml/itemProps1.xml><?xml version="1.0" encoding="utf-8"?>
-<ds:datastoreItem xmlns:ds="http://schemas.openxmlformats.org/officeDocument/2006/customXml" ds:itemID="{0EA76B0A-5C0E-7040-9504-A0DF07FBE57F}">
+<ds:datastoreItem xmlns:ds="http://schemas.openxmlformats.org/officeDocument/2006/customXml" ds:itemID="{367AE70A-A1CB-D544-9533-D785426EA08D}">
   <ds:schemaRefs>
     <ds:schemaRef ds:uri="http://schemas.openxmlformats.org/officeDocument/2006/bibliography"/>
   </ds:schemaRefs>

</xml_diff>

<commit_message>
correct file changes from master
</commit_message>
<xml_diff>
--- a/fn_watson_translate/doc/Resilient Integrations Watson Translate Function Guide.docx
+++ b/fn_watson_translate/doc/Resilient Integrations Watson Translate Function Guide.docx
@@ -171,8 +171,6 @@
         </w:rPr>
         <w:t>1</w:t>
       </w:r>
-      <w:bookmarkStart w:id="1" w:name="_GoBack"/>
-      <w:bookmarkEnd w:id="1"/>
     </w:p>
     <w:p>
       <w:pPr>
@@ -470,7 +468,7 @@
         <w:pStyle w:val="BodyText"/>
         <w:keepNext/>
       </w:pPr>
-      <w:bookmarkStart w:id="2" w:name="_Toc510253265"/>
+      <w:bookmarkStart w:id="1" w:name="_Toc510253265"/>
       <w:r>
         <w:rPr>
           <w:rFonts w:cs="Arial"/>
@@ -536,12 +534,12 @@
       <w:pPr>
         <w:pStyle w:val="Heading20"/>
       </w:pPr>
-      <w:bookmarkStart w:id="3" w:name="_Toc509305886"/>
+      <w:bookmarkStart w:id="2" w:name="_Toc509305886"/>
       <w:r>
         <w:lastRenderedPageBreak/>
         <w:t>Install the Python components</w:t>
       </w:r>
-      <w:bookmarkEnd w:id="3"/>
+      <w:bookmarkEnd w:id="2"/>
     </w:p>
     <w:p>
       <w:pPr>
@@ -1103,7 +1101,7 @@
         <w:t xml:space="preserve"> includes example workflows and rules that show how to use these functions.</w:t>
       </w:r>
     </w:p>
-    <w:bookmarkEnd w:id="2"/>
+    <w:bookmarkEnd w:id="1"/>
     <w:p>
       <w:pPr>
         <w:pStyle w:val="BodyText"/>
@@ -1595,7 +1593,7 @@
           <w:color w:val="000000"/>
         </w:rPr>
       </w:pPr>
-      <w:bookmarkStart w:id="4" w:name="_Toc510253268"/>
+      <w:bookmarkStart w:id="3" w:name="_Toc510253268"/>
       <w:r>
         <w:rPr>
           <w:rFonts w:cs="Arial"/>
@@ -1689,8 +1687,8 @@
           <w:sz w:val="20"/>
         </w:rPr>
       </w:pPr>
-      <w:bookmarkStart w:id="5" w:name="_Toc510253272"/>
-      <w:bookmarkEnd w:id="4"/>
+      <w:bookmarkStart w:id="4" w:name="_Toc510253272"/>
+      <w:bookmarkEnd w:id="3"/>
       <w:r>
         <w:lastRenderedPageBreak/>
         <w:t>Function Descriptions</w:t>
@@ -1989,8 +1987,8 @@
         </w:rPr>
         <w:t xml:space="preserve"> and illustrates how the Watson Translate function can be called with the note’s text.</w:t>
       </w:r>
-      <w:bookmarkStart w:id="6" w:name="_Toc510253273"/>
-      <w:bookmarkEnd w:id="5"/>
+      <w:bookmarkStart w:id="5" w:name="_Toc510253273"/>
+      <w:bookmarkEnd w:id="4"/>
     </w:p>
     <w:p>
       <w:pPr>
@@ -2014,7 +2012,7 @@
         <w:lastRenderedPageBreak/>
         <w:t>Troubleshooting</w:t>
       </w:r>
-      <w:bookmarkEnd w:id="6"/>
+      <w:bookmarkEnd w:id="5"/>
     </w:p>
     <w:p>
       <w:pPr>
@@ -2176,12 +2174,14 @@
       <w:r>
         <w:t xml:space="preserve">og is controlled in the </w:t>
       </w:r>
+      <w:proofErr w:type="spellStart"/>
       <w:r>
         <w:rPr>
           <w:rStyle w:val="codeChar"/>
         </w:rPr>
-        <w:t>.resilient/app.config</w:t>
-      </w:r>
+        <w:t>app.config</w:t>
+      </w:r>
+      <w:proofErr w:type="spellEnd"/>
       <w:r>
         <w:t xml:space="preserve"> file under the section </w:t>
       </w:r>
@@ -2241,45 +2241,38 @@
       <w:pPr>
         <w:pStyle w:val="Heading10"/>
       </w:pPr>
-      <w:bookmarkStart w:id="7" w:name="_Toc510253274"/>
+      <w:bookmarkStart w:id="6" w:name="_Toc510253274"/>
       <w:r>
         <w:t>Support</w:t>
       </w:r>
-      <w:bookmarkEnd w:id="7"/>
+      <w:bookmarkEnd w:id="6"/>
     </w:p>
     <w:p>
       <w:pPr>
         <w:pStyle w:val="BodyText"/>
-        <w:keepNext/>
-      </w:pPr>
-      <w:r>
-        <w:t xml:space="preserve">For additional support, contact </w:t>
-      </w:r>
-      <w:hyperlink r:id="rId12">
+      </w:pPr>
+      <w:r>
+        <w:t xml:space="preserve">Please review the resilient-circuits log file to help identify your issue. </w:t>
+      </w:r>
+      <w:r>
+        <w:t xml:space="preserve">For additional support, </w:t>
+      </w:r>
+      <w:r>
+        <w:t xml:space="preserve">refer to the IBM Resilient Community forum: </w:t>
+      </w:r>
+      <w:hyperlink r:id="rId12" w:history="1">
         <w:r>
           <w:rPr>
             <w:rStyle w:val="Hyperlink"/>
           </w:rPr>
-          <w:t>support@resilientsystems.com</w:t>
+          <w:t>https://ibm.biz/resilientcommunity</w:t>
         </w:r>
       </w:hyperlink>
       <w:r>
         <w:t>.</w:t>
       </w:r>
-    </w:p>
-    <w:p>
-      <w:pPr>
-        <w:pStyle w:val="BodyText"/>
-      </w:pPr>
-      <w:r>
-        <w:t xml:space="preserve">Including relevant </w:t>
-      </w:r>
-      <w:r>
-        <w:t>information</w:t>
-      </w:r>
-      <w:r>
-        <w:t xml:space="preserve"> from the log files will help us resolve your issue.</w:t>
-      </w:r>
+      <w:bookmarkStart w:id="7" w:name="_GoBack"/>
+      <w:bookmarkEnd w:id="7"/>
     </w:p>
     <w:p>
       <w:pPr>
@@ -7118,7 +7111,7 @@
 </file>
 
 <file path=customXml/itemProps1.xml><?xml version="1.0" encoding="utf-8"?>
-<ds:datastoreItem xmlns:ds="http://schemas.openxmlformats.org/officeDocument/2006/customXml" ds:itemID="{E64AD14F-114A-784C-89AD-EF54608B0EA5}">
+<ds:datastoreItem xmlns:ds="http://schemas.openxmlformats.org/officeDocument/2006/customXml" ds:itemID="{367AE70A-A1CB-D544-9533-D785426EA08D}">
   <ds:schemaRefs>
     <ds:schemaRef ds:uri="http://schemas.openxmlformats.org/officeDocument/2006/bibliography"/>
   </ds:schemaRefs>

</xml_diff>